<commit_message>
initialisation: creation du formulaire html
</commit_message>
<xml_diff>
--- a/docs/TP1 - git.docx
+++ b/docs/TP1 - git.docx
@@ -663,8 +663,6 @@
           </wp:inline>
         </w:drawing>
       </w:r>
-      <w:bookmarkStart w:id="0" w:name="_GoBack"/>
-      <w:bookmarkEnd w:id="0"/>
     </w:p>
     <w:p>
       <w:pPr>
@@ -774,7 +772,41 @@
     </w:p>
     <w:p>
       <w:r>
-        <w:t xml:space="preserve">--- </w:t>
+        <w:drawing>
+          <wp:inline distT="0" distB="0" distL="0" distR="0" wp14:anchorId="064DD638" wp14:editId="142E81BC">
+            <wp:extent cx="3772505" cy="2305050"/>
+            <wp:effectExtent l="0" t="0" r="0" b="0"/>
+            <wp:docPr id="3" name="Image 3"/>
+            <wp:cNvGraphicFramePr>
+              <a:graphicFrameLocks xmlns:a="http://schemas.openxmlformats.org/drawingml/2006/main" noChangeAspect="1"/>
+            </wp:cNvGraphicFramePr>
+            <a:graphic xmlns:a="http://schemas.openxmlformats.org/drawingml/2006/main">
+              <a:graphicData uri="http://schemas.openxmlformats.org/drawingml/2006/picture">
+                <pic:pic xmlns:pic="http://schemas.openxmlformats.org/drawingml/2006/picture">
+                  <pic:nvPicPr>
+                    <pic:cNvPr id="1" name=""/>
+                    <pic:cNvPicPr/>
+                  </pic:nvPicPr>
+                  <pic:blipFill>
+                    <a:blip r:embed="rId14"/>
+                    <a:stretch>
+                      <a:fillRect/>
+                    </a:stretch>
+                  </pic:blipFill>
+                  <pic:spPr>
+                    <a:xfrm>
+                      <a:off x="0" y="0"/>
+                      <a:ext cx="3781784" cy="2310720"/>
+                    </a:xfrm>
+                    <a:prstGeom prst="rect">
+                      <a:avLst/>
+                    </a:prstGeom>
+                  </pic:spPr>
+                </pic:pic>
+              </a:graphicData>
+            </a:graphic>
+          </wp:inline>
+        </w:drawing>
       </w:r>
     </w:p>
     <w:p>
@@ -784,8 +816,12 @@
           <w:ilvl w:val="0"/>
           <w:numId w:val="2"/>
         </w:numPr>
+        <w:rPr>
+          <w:b/>
+        </w:rPr>
       </w:pPr>
       <w:r>
+        <w:lastRenderedPageBreak/>
         <w:t>Quel est la différence entre « </w:t>
       </w:r>
       <w:r>
@@ -825,7 +861,50 @@
           <w:i/>
           <w:iCs/>
         </w:rPr>
-        <w:t> »</w:t>
+        <w:t> </w:t>
+      </w:r>
+      <w:r>
+        <w:rPr>
+          <w:b/>
+        </w:rPr>
+        <w:t>»</w:t>
+      </w:r>
+      <w:r>
+        <w:rPr>
+          <w:b/>
+        </w:rPr>
+        <w:t xml:space="preserve"> </w:t>
+      </w:r>
+      <w:r>
+        <w:rPr>
+          <w:b/>
+        </w:rPr>
+        <w:t xml:space="preserve">git add fichier </w:t>
+      </w:r>
+      <w:r>
+        <w:rPr>
+          <w:b/>
+        </w:rPr>
+        <w:t xml:space="preserve">ajoute uniquement le fichier spécifié à l’index, tandis que </w:t>
+      </w:r>
+      <w:r>
+        <w:rPr>
+          <w:b/>
+        </w:rPr>
+        <w:t>git add .</w:t>
+      </w:r>
+      <w:r>
+        <w:rPr>
+          <w:b/>
+        </w:rPr>
+        <w:t xml:space="preserve"> ajoute tous les fichiers modifiés ou nouveaux du répertoire courant et de ses sous</w:t>
+      </w:r>
+      <w:r>
+        <w:rPr>
+          <w:b/>
+        </w:rPr>
+        <w:noBreakHyphen/>
+        <w:t>répertoires.</w:t>
       </w:r>
     </w:p>
     <w:p>
@@ -835,6 +914,9 @@
           <w:ilvl w:val="0"/>
           <w:numId w:val="2"/>
         </w:numPr>
+        <w:rPr>
+          <w:b/>
+        </w:rPr>
       </w:pPr>
       <w:r>
         <w:t xml:space="preserve">Pourquoi est-il important de choisir </w:t>
@@ -849,6 +931,15 @@
       <w:r>
         <w:t xml:space="preserve"> l’on ajoute dans un commit ?</w:t>
       </w:r>
+      <w:r>
+        <w:t xml:space="preserve"> </w:t>
+      </w:r>
+      <w:r>
+        <w:rPr>
+          <w:b/>
+        </w:rPr>
+        <w:t>un commit doit rester cohérent et lisible : sélectionner précisément les fichiers ou changements permet de documenter une étape claire du projet et de faciliter la compréhension et la maintenance du code.</w:t>
+      </w:r>
     </w:p>
     <w:p>
       <w:pPr>
@@ -901,19 +992,35 @@
     </w:p>
     <w:p>
       <w:pPr>
-        <w:pStyle w:val="Paragraphedeliste"/>
-        <w:numPr>
-          <w:ilvl w:val="0"/>
-          <w:numId w:val="12"/>
-        </w:numPr>
+        <w:pStyle w:val="NormalWeb"/>
+        <w:rPr>
+          <w:b/>
+        </w:rPr>
       </w:pPr>
       <w:r>
-        <w:lastRenderedPageBreak/>
         <w:t>P</w:t>
       </w:r>
       <w:r>
         <w:t>ourquoi committer après une fonctionnalité complète (ex : inscription) est une bonne pratique ?</w:t>
       </w:r>
+      <w:r>
+        <w:t xml:space="preserve"> </w:t>
+      </w:r>
+      <w:r>
+        <w:rPr>
+          <w:b/>
+        </w:rPr>
+        <w:t>committer après une fonctionnalité complète garantit une unité logique et cohérente du code, facilitant la relecture, le suivi des changements et la gestion des versions.</w:t>
+      </w:r>
+    </w:p>
+    <w:p>
+      <w:pPr>
+        <w:rPr>
+          <w:b/>
+        </w:rPr>
+      </w:pPr>
+      <w:bookmarkStart w:id="0" w:name="_GoBack"/>
+      <w:bookmarkEnd w:id="0"/>
     </w:p>
     <w:p>
       <w:pPr>
@@ -1228,12 +1335,12 @@
       </w:r>
     </w:p>
     <w:sectPr>
-      <w:headerReference w:type="even" r:id="rId14"/>
-      <w:headerReference w:type="default" r:id="rId15"/>
-      <w:footerReference w:type="even" r:id="rId16"/>
-      <w:footerReference w:type="default" r:id="rId17"/>
-      <w:headerReference w:type="first" r:id="rId18"/>
-      <w:footerReference w:type="first" r:id="rId19"/>
+      <w:headerReference w:type="even" r:id="rId15"/>
+      <w:headerReference w:type="default" r:id="rId16"/>
+      <w:footerReference w:type="even" r:id="rId17"/>
+      <w:footerReference w:type="default" r:id="rId18"/>
+      <w:headerReference w:type="first" r:id="rId19"/>
+      <w:footerReference w:type="first" r:id="rId20"/>
       <w:pgSz w:w="11906" w:h="16838"/>
       <w:pgMar w:top="1134" w:right="850" w:bottom="1134" w:left="850" w:header="709" w:footer="709" w:gutter="0"/>
       <w:cols w:space="708"/>
@@ -1376,7 +1483,7 @@
                       <w:bCs/>
                       <w:noProof/>
                     </w:rPr>
-                    <w:t>2</w:t>
+                    <w:t>4</w:t>
                   </w:r>
                   <w:r>
                     <w:rPr>
@@ -15011,6 +15118,22 @@
     <w:name w:val="gs_tkn"/>
     <w:basedOn w:val="Policepardfaut"/>
     <w:rsid w:val="00CE269D"/>
+  </w:style>
+  <w:style w:type="paragraph" w:styleId="NormalWeb">
+    <w:name w:val="Normal (Web)"/>
+    <w:basedOn w:val="Normal"/>
+    <w:uiPriority w:val="99"/>
+    <w:unhideWhenUsed/>
+    <w:rsid w:val="00742842"/>
+    <w:pPr>
+      <w:spacing w:before="100" w:beforeAutospacing="1" w:after="100" w:afterAutospacing="1" w:line="240" w:lineRule="auto"/>
+    </w:pPr>
+    <w:rPr>
+      <w:rFonts w:ascii="Times New Roman" w:eastAsia="Times New Roman" w:hAnsi="Times New Roman" w:cs="Times New Roman"/>
+      <w:sz w:val="24"/>
+      <w:szCs w:val="24"/>
+      <w:lang w:eastAsia="fr-FR"/>
+    </w:rPr>
   </w:style>
 </w:styles>
 </file>

</xml_diff>